<commit_message>
Skill committed after changes
</commit_message>
<xml_diff>
--- a/Skills- 2024.docx
+++ b/Skills- 2024.docx
@@ -163,6 +163,51 @@
       </w:r>
       <w:r>
         <w:t xml:space="preserve"> Ameer</w:t>
+      </w:r>
+    </w:p>
+    <w:p>
+      <w:r>
+        <w:t xml:space="preserve">Download link: </w:t>
+      </w:r>
+      <w:hyperlink r:id="rId4" w:history="1">
+        <w:r>
+          <w:rPr>
+            <w:rStyle w:val="Hyperlink"/>
+          </w:rPr>
+          <w:t>https://git-scm.com/download/win</w:t>
+        </w:r>
+      </w:hyperlink>
+    </w:p>
+    <w:p>
+      <w:r>
+        <w:t>Open Cmd</w:t>
+      </w:r>
+      <w:r>
+        <w:t xml:space="preserve"> in Run</w:t>
+      </w:r>
+    </w:p>
+    <w:p>
+      <w:r>
+        <w:t>c</w:t>
+      </w:r>
+      <w:r>
+        <w:t>d location</w:t>
+      </w:r>
+    </w:p>
+    <w:p>
+      <w:r>
+        <w:t>g</w:t>
+      </w:r>
+      <w:r>
+        <w:t>it init</w:t>
+      </w:r>
+      <w:r>
+        <w:t xml:space="preserve"> (The dir may be hidden, so click View-&gt;Enable Hidden Items)</w:t>
+      </w:r>
+    </w:p>
+    <w:p>
+      <w:r>
+        <w:t>git pull https://github.com/Adhisashan/Skills-2024.git</w:t>
       </w:r>
     </w:p>
     <w:p/>
@@ -609,6 +654,29 @@
     <w:semiHidden/>
     <w:unhideWhenUsed/>
   </w:style>
+  <w:style w:type="character" w:styleId="Hyperlink">
+    <w:name w:val="Hyperlink"/>
+    <w:basedOn w:val="DefaultParagraphFont"/>
+    <w:uiPriority w:val="99"/>
+    <w:unhideWhenUsed/>
+    <w:rsid w:val="00970667"/>
+    <w:rPr>
+      <w:color w:val="0563C1" w:themeColor="hyperlink"/>
+      <w:u w:val="single"/>
+    </w:rPr>
+  </w:style>
+  <w:style w:type="character" w:styleId="UnresolvedMention">
+    <w:name w:val="Unresolved Mention"/>
+    <w:basedOn w:val="DefaultParagraphFont"/>
+    <w:uiPriority w:val="99"/>
+    <w:semiHidden/>
+    <w:unhideWhenUsed/>
+    <w:rsid w:val="00970667"/>
+    <w:rPr>
+      <w:color w:val="605E5C"/>
+      <w:shd w:val="clear" w:color="auto" w:fill="E1DFDD"/>
+    </w:rPr>
+  </w:style>
 </w:styles>
 </file>
 

</xml_diff>

<commit_message>
changes in doc file
</commit_message>
<xml_diff>
--- a/Skills- 2024.docx
+++ b/Skills- 2024.docx
@@ -51,13 +51,37 @@
     </w:p>
     <w:p>
       <w:r>
-        <w:t xml:space="preserve">   # Java Basic concepts - Collections &amp; its types (Eg: Arraylist,</w:t>
+        <w:t xml:space="preserve">   # Java Basic concepts - Collections &amp; its types (</w:t>
+      </w:r>
+      <w:proofErr w:type="spellStart"/>
+      <w:r>
+        <w:t>Eg</w:t>
+      </w:r>
+      <w:proofErr w:type="spellEnd"/>
+      <w:r>
+        <w:t xml:space="preserve">: </w:t>
+      </w:r>
+      <w:proofErr w:type="spellStart"/>
+      <w:r>
+        <w:t>Arraylist</w:t>
+      </w:r>
+      <w:proofErr w:type="spellEnd"/>
+      <w:r>
+        <w:t>,</w:t>
       </w:r>
       <w:r>
         <w:t xml:space="preserve"> List, Set,</w:t>
       </w:r>
       <w:r>
-        <w:t xml:space="preserve"> Map, Hashmap, Vector) - Balan</w:t>
+        <w:t xml:space="preserve"> Map, </w:t>
+      </w:r>
+      <w:proofErr w:type="spellStart"/>
+      <w:r>
+        <w:t>Hashmap</w:t>
+      </w:r>
+      <w:proofErr w:type="spellEnd"/>
+      <w:r>
+        <w:t>, Vector) - Balan</w:t>
       </w:r>
     </w:p>
     <w:p>
@@ -150,19 +174,66 @@
     <w:p>
       <w:r>
         <w:lastRenderedPageBreak/>
-        <w:t>13. React &amp; Node js</w:t>
-      </w:r>
-    </w:p>
-    <w:p/>
-    <w:p>
-      <w:r>
-        <w:t xml:space="preserve">14. Github </w:t>
-      </w:r>
-      <w:r>
+        <w:t xml:space="preserve">13. React &amp; Node </w:t>
+      </w:r>
+      <w:proofErr w:type="spellStart"/>
+      <w:r>
+        <w:t>js</w:t>
+      </w:r>
+      <w:proofErr w:type="spellEnd"/>
+    </w:p>
+    <w:p/>
+    <w:p>
+      <w:pPr>
+        <w:rPr>
+          <w:b/>
+          <w:bCs/>
+        </w:rPr>
+      </w:pPr>
+      <w:r>
+        <w:rPr>
+          <w:b/>
+          <w:bCs/>
+        </w:rPr>
+        <w:t xml:space="preserve">14. </w:t>
+      </w:r>
+      <w:proofErr w:type="spellStart"/>
+      <w:r>
+        <w:rPr>
+          <w:b/>
+          <w:bCs/>
+        </w:rPr>
+        <w:t>Github</w:t>
+      </w:r>
+      <w:proofErr w:type="spellEnd"/>
+      <w:r>
+        <w:rPr>
+          <w:b/>
+          <w:bCs/>
+        </w:rPr>
+        <w:t xml:space="preserve"> </w:t>
+      </w:r>
+      <w:r>
+        <w:rPr>
+          <w:b/>
+          <w:bCs/>
+        </w:rPr>
         <w:t>–</w:t>
       </w:r>
       <w:r>
+        <w:rPr>
+          <w:b/>
+          <w:bCs/>
+        </w:rPr>
         <w:t xml:space="preserve"> Ameer</w:t>
+      </w:r>
+    </w:p>
+    <w:p>
+      <w:r>
+        <w:rPr>
+          <w:highlight w:val="yellow"/>
+        </w:rPr>
+        <w:t>2024-03-21:</w:t>
       </w:r>
     </w:p>
     <w:p>
@@ -180,8 +251,13 @@
     </w:p>
     <w:p>
       <w:r>
-        <w:t>Open Cmd</w:t>
-      </w:r>
+        <w:t xml:space="preserve">Open </w:t>
+      </w:r>
+      <w:proofErr w:type="spellStart"/>
+      <w:r>
+        <w:t>Cmd</w:t>
+      </w:r>
+      <w:proofErr w:type="spellEnd"/>
       <w:r>
         <w:t xml:space="preserve"> in Run</w:t>
       </w:r>
@@ -199,18 +275,68 @@
         <w:t>g</w:t>
       </w:r>
       <w:r>
-        <w:t>it init</w:t>
-      </w:r>
-      <w:r>
-        <w:t xml:space="preserve"> (The dir may be hidden, so click View-&gt;Enable Hidden Items)</w:t>
-      </w:r>
-    </w:p>
-    <w:p>
-      <w:r>
-        <w:t>git pull https://github.com/Adhisashan/Skills-2024.git</w:t>
-      </w:r>
-    </w:p>
-    <w:p/>
+        <w:t xml:space="preserve">it </w:t>
+      </w:r>
+      <w:proofErr w:type="spellStart"/>
+      <w:r>
+        <w:t>init</w:t>
+      </w:r>
+      <w:proofErr w:type="spellEnd"/>
+      <w:r>
+        <w:t xml:space="preserve"> (The </w:t>
+      </w:r>
+      <w:proofErr w:type="spellStart"/>
+      <w:r>
+        <w:t>dir</w:t>
+      </w:r>
+      <w:proofErr w:type="spellEnd"/>
+      <w:r>
+        <w:t xml:space="preserve"> may be hidden, so click View-&gt;Enable Hidden Items)</w:t>
+      </w:r>
+    </w:p>
+    <w:p>
+      <w:r>
+        <w:t xml:space="preserve">git pull </w:t>
+      </w:r>
+      <w:hyperlink r:id="rId5" w:history="1">
+        <w:r>
+          <w:rPr>
+            <w:rStyle w:val="Hyperlink"/>
+          </w:rPr>
+          <w:t>https://github.com/Adhisashan/Skills-2024.git</w:t>
+        </w:r>
+      </w:hyperlink>
+    </w:p>
+    <w:p>
+      <w:r>
+        <w:t xml:space="preserve">git </w:t>
+      </w:r>
+      <w:proofErr w:type="gramStart"/>
+      <w:r>
+        <w:t>add .</w:t>
+      </w:r>
+      <w:proofErr w:type="gramEnd"/>
+    </w:p>
+    <w:p>
+      <w:r>
+        <w:t xml:space="preserve">git config --global </w:t>
+      </w:r>
+      <w:proofErr w:type="spellStart"/>
+      <w:proofErr w:type="gramStart"/>
+      <w:r>
+        <w:t>user.email</w:t>
+      </w:r>
+      <w:proofErr w:type="spellEnd"/>
+      <w:proofErr w:type="gramEnd"/>
+      <w:r>
+        <w:t xml:space="preserve"> "adhisashan@gmail.com"</w:t>
+      </w:r>
+    </w:p>
+    <w:p>
+      <w:r>
+        <w:t>git commit -m "Skill committed after changes"</w:t>
+      </w:r>
+    </w:p>
     <w:p>
       <w:r>
         <w:t>15. Pipeline</w:t>

</xml_diff>